<commit_message>
New animation link added
</commit_message>
<xml_diff>
--- a/src/lab/Calculation_of_λmax_of_Organic_Compounds_Using_Woodward_Fieser_Rules/docs/woodward_srs.docx
+++ b/src/lab/Calculation_of_λmax_of_Organic_Compounds_Using_Woodward_Fieser_Rules/docs/woodward_srs.docx
@@ -3576,7 +3576,6 @@
                   <w:pPr>
                     <w:spacing w:line="240" w:lineRule="auto"/>
                   </w:pPr>
-                  <w:proofErr w:type="spellStart"/>
                   <w:r>
                     <w:t>λ</w:t>
                   </w:r>
@@ -3586,7 +3585,6 @@
                     </w:rPr>
                     <w:t>max</w:t>
                   </w:r>
-                  <w:proofErr w:type="spellEnd"/>
                   <w:r>
                     <w:t xml:space="preserve">  </w:t>
                   </w:r>
@@ -3630,17 +3628,16 @@
             <v:path o:extrusionok="f" gradientshapeok="t" o:connecttype="rect"/>
             <o:lock v:ext="edit" aspectratio="t"/>
           </v:shapetype>
-          <v:shape id="_x0000_i1025" type="#_x0000_t75" style="width:34.4pt;height:90.8pt" o:ole="">
+          <v:shape id="_x0000_i1025" type="#_x0000_t75" style="width:34.5pt;height:90.75pt" o:ole="">
             <v:imagedata r:id="rId7" o:title=""/>
           </v:shape>
-          <o:OLEObject Type="Embed" ProgID="ChemDraw.Document.6.0" ShapeID="_x0000_i1025" DrawAspect="Content" ObjectID="_1541579132" r:id="rId8"/>
+          <o:OLEObject Type="Embed" ProgID="ChemDraw.Document.6.0" ShapeID="_x0000_i1025" DrawAspect="Content" ObjectID="_1542461085" r:id="rId8"/>
         </w:object>
       </w:r>
       <w:r>
         <w:t xml:space="preserve"> </w:t>
       </w:r>
     </w:p>
-    <w:p/>
     <w:p>
       <w:r>
         <w:rPr>
@@ -3648,7 +3645,7 @@
           <w:lang w:eastAsia="zh-TW"/>
         </w:rPr>
         <w:pict>
-          <v:shape id="_x0000_s1027" type="#_x0000_t202" style="position:absolute;margin-left:108.65pt;margin-top:17.1pt;width:158.4pt;height:68.35pt;z-index:251661312;mso-width-relative:margin;mso-height-relative:margin">
+          <v:shape id="_x0000_s1027" type="#_x0000_t202" style="position:absolute;margin-left:108.65pt;margin-top:8.6pt;width:279.85pt;height:103.5pt;z-index:251661312;mso-width-relative:margin;mso-height-relative:margin">
             <v:textbox style="mso-next-textbox:#_x0000_s1027">
               <w:txbxContent>
                 <w:p>
@@ -3660,31 +3657,104 @@
                   </w:r>
                   <w:r>
                     <w:tab/>
-                    <w:t>= 214 nm</w:t>
-                  </w:r>
-                </w:p>
-                <w:p>
-                  <w:pPr>
-                    <w:spacing w:line="240" w:lineRule="auto"/>
-                  </w:pPr>
-                  <w:proofErr w:type="spellStart"/>
-                  <w:r>
-                    <w:t>Substituents</w:t>
-                  </w:r>
-                  <w:proofErr w:type="spellEnd"/>
-                  <w:r>
-                    <w:t xml:space="preserve"> </w:t>
-                  </w:r>
-                  <w:r>
-                    <w:tab/>
-                    <w:t>= 6 x 5 = 30 nm</w:t>
-                  </w:r>
-                </w:p>
-                <w:p>
-                  <w:pPr>
-                    <w:spacing w:line="240" w:lineRule="auto"/>
-                  </w:pPr>
-                  <w:proofErr w:type="spellStart"/>
+                  </w:r>
+                  <w:r>
+                    <w:tab/>
+                  </w:r>
+                  <w:r>
+                    <w:tab/>
+                  </w:r>
+                  <w:r>
+                    <w:tab/>
+                  </w:r>
+                  <w:r>
+                    <w:t xml:space="preserve">= </w:t>
+                  </w:r>
+                  <w:r>
+                    <w:rPr>
+                      <w:highlight w:val="green"/>
+                    </w:rPr>
+                    <w:t>253</w:t>
+                  </w:r>
+                  <w:r>
+                    <w:rPr>
+                      <w:highlight w:val="green"/>
+                    </w:rPr>
+                    <w:t xml:space="preserve"> nm</w:t>
+                  </w:r>
+                </w:p>
+                <w:p>
+                  <w:pPr>
+                    <w:spacing w:line="240" w:lineRule="auto"/>
+                  </w:pPr>
+                  <w:r>
+                    <w:t xml:space="preserve">Substituents </w:t>
+                  </w:r>
+                  <w:r>
+                    <w:tab/>
+                  </w:r>
+                  <w:r>
+                    <w:tab/>
+                  </w:r>
+                  <w:r>
+                    <w:tab/>
+                  </w:r>
+                  <w:r>
+                    <w:tab/>
+                  </w:r>
+                  <w:r>
+                    <w:rPr>
+                      <w:highlight w:val="green"/>
+                    </w:rPr>
+                    <w:t xml:space="preserve">= </w:t>
+                  </w:r>
+                  <w:r>
+                    <w:rPr>
+                      <w:highlight w:val="green"/>
+                    </w:rPr>
+                    <w:t>4</w:t>
+                  </w:r>
+                  <w:r>
+                    <w:rPr>
+                      <w:highlight w:val="green"/>
+                    </w:rPr>
+                    <w:t xml:space="preserve"> x 5 = </w:t>
+                  </w:r>
+                  <w:r>
+                    <w:rPr>
+                      <w:highlight w:val="green"/>
+                    </w:rPr>
+                    <w:t>20</w:t>
+                  </w:r>
+                  <w:r>
+                    <w:rPr>
+                      <w:highlight w:val="green"/>
+                    </w:rPr>
+                    <w:t xml:space="preserve"> nm</w:t>
+                  </w:r>
+                </w:p>
+                <w:p>
+                  <w:pPr>
+                    <w:spacing w:line="240" w:lineRule="auto"/>
+                  </w:pPr>
+                  <w:r>
+                    <w:rPr>
+                      <w:highlight w:val="green"/>
+                    </w:rPr>
+                    <w:t xml:space="preserve">Double bond extending conjugation </w:t>
+                  </w:r>
+                  <w:r>
+                    <w:rPr>
+                      <w:highlight w:val="green"/>
+                    </w:rPr>
+                    <w:tab/>
+                    <w:t>= 1 x 30 = 30 nm</w:t>
+                  </w:r>
+                </w:p>
+                <w:p>
+                  <w:pPr>
+                    <w:spacing w:line="240" w:lineRule="auto"/>
+                  </w:pPr>
                   <w:r>
                     <w:t>λ</w:t>
                   </w:r>
@@ -3694,7 +3764,6 @@
                     </w:rPr>
                     <w:t>max</w:t>
                   </w:r>
-                  <w:proofErr w:type="spellEnd"/>
                   <w:r>
                     <w:t xml:space="preserve"> </w:t>
                   </w:r>
@@ -3703,7 +3772,33 @@
                   </w:r>
                   <w:r>
                     <w:tab/>
-                    <w:t>= 244 nm</w:t>
+                  </w:r>
+                  <w:r>
+                    <w:tab/>
+                  </w:r>
+                  <w:r>
+                    <w:tab/>
+                  </w:r>
+                  <w:r>
+                    <w:tab/>
+                  </w:r>
+                  <w:r>
+                    <w:rPr>
+                      <w:highlight w:val="green"/>
+                    </w:rPr>
+                    <w:t xml:space="preserve">= </w:t>
+                  </w:r>
+                  <w:r>
+                    <w:rPr>
+                      <w:highlight w:val="green"/>
+                    </w:rPr>
+                    <w:t>303</w:t>
+                  </w:r>
+                  <w:r>
+                    <w:rPr>
+                      <w:highlight w:val="green"/>
+                    </w:rPr>
+                    <w:t xml:space="preserve"> nm</w:t>
                   </w:r>
                 </w:p>
               </w:txbxContent>
@@ -3711,15 +3806,17 @@
           </v:shape>
         </w:pict>
       </w:r>
+    </w:p>
+    <w:p>
       <w:r>
         <w:t xml:space="preserve">  </w:t>
       </w:r>
       <w:r>
         <w:object w:dxaOrig="1210" w:dyaOrig="1930">
-          <v:shape id="_x0000_i1026" type="#_x0000_t75" style="width:60.2pt;height:96.2pt" o:ole="">
+          <v:shape id="_x0000_i1026" type="#_x0000_t75" style="width:60pt;height:96pt" o:ole="">
             <v:imagedata r:id="rId9" o:title=""/>
           </v:shape>
-          <o:OLEObject Type="Embed" ProgID="ChemDraw.Document.6.0" ShapeID="_x0000_i1026" DrawAspect="Content" ObjectID="_1541579133" r:id="rId10"/>
+          <o:OLEObject Type="Embed" ProgID="ChemDraw.Document.6.0" ShapeID="_x0000_i1026" DrawAspect="Content" ObjectID="_1542461086" r:id="rId10"/>
         </w:object>
       </w:r>
       <w:r>
@@ -3770,13 +3867,8 @@
                   <w:pPr>
                     <w:spacing w:line="240" w:lineRule="auto"/>
                   </w:pPr>
-                  <w:proofErr w:type="spellStart"/>
-                  <w:r>
-                    <w:t>Exocyclic</w:t>
-                  </w:r>
-                  <w:proofErr w:type="spellEnd"/>
-                  <w:r>
-                    <w:t xml:space="preserve"> double bond </w:t>
+                  <w:r>
+                    <w:t xml:space="preserve">Exocyclic double bond </w:t>
                   </w:r>
                   <w:r>
                     <w:tab/>
@@ -3787,7 +3879,6 @@
                   <w:pPr>
                     <w:spacing w:line="240" w:lineRule="auto"/>
                   </w:pPr>
-                  <w:proofErr w:type="spellStart"/>
                   <w:r>
                     <w:t>λ</w:t>
                   </w:r>
@@ -3797,7 +3888,6 @@
                     </w:rPr>
                     <w:t>max</w:t>
                   </w:r>
-                  <w:proofErr w:type="spellEnd"/>
                   <w:r>
                     <w:t xml:space="preserve"> </w:t>
                   </w:r>
@@ -3821,10 +3911,10 @@
     <w:p>
       <w:r>
         <w:object w:dxaOrig="1779" w:dyaOrig="1056">
-          <v:shape id="_x0000_i1027" type="#_x0000_t75" style="width:88.65pt;height:52.65pt" o:ole="">
+          <v:shape id="_x0000_i1027" type="#_x0000_t75" style="width:88.5pt;height:52.5pt" o:ole="">
             <v:imagedata r:id="rId11" o:title=""/>
           </v:shape>
-          <o:OLEObject Type="Embed" ProgID="ChemDraw.Document.6.0" ShapeID="_x0000_i1027" DrawAspect="Content" ObjectID="_1541579134" r:id="rId12"/>
+          <o:OLEObject Type="Embed" ProgID="ChemDraw.Document.6.0" ShapeID="_x0000_i1027" DrawAspect="Content" ObjectID="_1542461087" r:id="rId12"/>
         </w:object>
       </w:r>
     </w:p>
@@ -3874,13 +3964,8 @@
                   <w:pPr>
                     <w:spacing w:line="240" w:lineRule="auto"/>
                   </w:pPr>
-                  <w:proofErr w:type="spellStart"/>
-                  <w:r>
-                    <w:t>Exocyclic</w:t>
-                  </w:r>
-                  <w:proofErr w:type="spellEnd"/>
-                  <w:r>
-                    <w:t xml:space="preserve"> double bond </w:t>
+                  <w:r>
+                    <w:t xml:space="preserve">Exocyclic double bond </w:t>
                   </w:r>
                   <w:r>
                     <w:tab/>
@@ -3891,7 +3976,6 @@
                   <w:pPr>
                     <w:spacing w:line="240" w:lineRule="auto"/>
                   </w:pPr>
-                  <w:proofErr w:type="spellStart"/>
                   <w:r>
                     <w:t>λ</w:t>
                   </w:r>
@@ -3901,7 +3985,6 @@
                     </w:rPr>
                     <w:t>max</w:t>
                   </w:r>
-                  <w:proofErr w:type="spellEnd"/>
                   <w:r>
                     <w:t xml:space="preserve"> </w:t>
                   </w:r>
@@ -3923,10 +4006,10 @@
       </w:r>
       <w:r>
         <w:object w:dxaOrig="1728" w:dyaOrig="1495">
-          <v:shape id="_x0000_i1028" type="#_x0000_t75" style="width:85.95pt;height:74.15pt" o:ole="">
+          <v:shape id="_x0000_i1028" type="#_x0000_t75" style="width:86.25pt;height:74.25pt" o:ole="">
             <v:imagedata r:id="rId13" o:title=""/>
           </v:shape>
-          <o:OLEObject Type="Embed" ProgID="ChemDraw.Document.6.0" ShapeID="_x0000_i1028" DrawAspect="Content" ObjectID="_1541579135" r:id="rId14"/>
+          <o:OLEObject Type="Embed" ProgID="ChemDraw.Document.6.0" ShapeID="_x0000_i1028" DrawAspect="Content" ObjectID="_1542461088" r:id="rId14"/>
         </w:object>
       </w:r>
     </w:p>
@@ -3975,13 +4058,8 @@
                   <w:pPr>
                     <w:spacing w:line="240" w:lineRule="auto"/>
                   </w:pPr>
-                  <w:proofErr w:type="spellStart"/>
-                  <w:r>
-                    <w:t>Exocyclic</w:t>
-                  </w:r>
-                  <w:proofErr w:type="spellEnd"/>
-                  <w:r>
-                    <w:t xml:space="preserve"> double bond </w:t>
+                  <w:r>
+                    <w:t xml:space="preserve">Exocyclic double bond </w:t>
                   </w:r>
                   <w:r>
                     <w:tab/>
@@ -3992,7 +4070,6 @@
                   <w:pPr>
                     <w:spacing w:line="240" w:lineRule="auto"/>
                   </w:pPr>
-                  <w:proofErr w:type="spellStart"/>
                   <w:r>
                     <w:t>λ</w:t>
                   </w:r>
@@ -4002,7 +4079,6 @@
                     </w:rPr>
                     <w:t>max</w:t>
                   </w:r>
-                  <w:proofErr w:type="spellEnd"/>
                   <w:r>
                     <w:t xml:space="preserve"> </w:t>
                   </w:r>
@@ -4014,10 +4090,7 @@
                   </w:r>
                   <w:r>
                     <w:tab/>
-                    <w:t>= 229</w:t>
-                  </w:r>
-                  <w:r>
-                    <w:t xml:space="preserve"> nm</w:t>
+                    <w:t>= 232 nm</w:t>
                   </w:r>
                 </w:p>
               </w:txbxContent>
@@ -4030,10 +4103,10 @@
       </w:r>
       <w:r>
         <w:object w:dxaOrig="807" w:dyaOrig="1986">
-          <v:shape id="_x0000_i1029" type="#_x0000_t75" style="width:40.3pt;height:99.95pt" o:ole="">
+          <v:shape id="_x0000_i1029" type="#_x0000_t75" style="width:40.5pt;height:99.75pt" o:ole="">
             <v:imagedata r:id="rId15" o:title=""/>
           </v:shape>
-          <o:OLEObject Type="Embed" ProgID="ChemDraw.Document.6.0" ShapeID="_x0000_i1029" DrawAspect="Content" ObjectID="_1541579136" r:id="rId16"/>
+          <o:OLEObject Type="Embed" ProgID="ChemDraw.Document.6.0" ShapeID="_x0000_i1029" DrawAspect="Content" ObjectID="_1542461089" r:id="rId16"/>
         </w:object>
       </w:r>
       <w:r>
@@ -4085,7 +4158,6 @@
                   <w:pPr>
                     <w:spacing w:line="240" w:lineRule="auto"/>
                   </w:pPr>
-                  <w:proofErr w:type="spellStart"/>
                   <w:r>
                     <w:t>λ</w:t>
                   </w:r>
@@ -4095,7 +4167,6 @@
                     </w:rPr>
                     <w:t>max</w:t>
                   </w:r>
-                  <w:proofErr w:type="spellEnd"/>
                   <w:r>
                     <w:t xml:space="preserve"> </w:t>
                   </w:r>
@@ -4120,10 +4191,10 @@
       </w:r>
       <w:r>
         <w:object w:dxaOrig="819" w:dyaOrig="2017">
-          <v:shape id="_x0000_i1030" type="#_x0000_t75" style="width:41.35pt;height:100.5pt" o:ole="">
+          <v:shape id="_x0000_i1030" type="#_x0000_t75" style="width:41.25pt;height:100.5pt" o:ole="">
             <v:imagedata r:id="rId17" o:title=""/>
           </v:shape>
-          <o:OLEObject Type="Embed" ProgID="ChemDraw.Document.6.0" ShapeID="_x0000_i1030" DrawAspect="Content" ObjectID="_1541579137" r:id="rId18"/>
+          <o:OLEObject Type="Embed" ProgID="ChemDraw.Document.6.0" ShapeID="_x0000_i1030" DrawAspect="Content" ObjectID="_1542461090" r:id="rId18"/>
         </w:object>
       </w:r>
       <w:r>
@@ -4186,13 +4257,8 @@
                   <w:pPr>
                     <w:spacing w:line="240" w:lineRule="auto"/>
                   </w:pPr>
-                  <w:proofErr w:type="spellStart"/>
-                  <w:r>
-                    <w:t>Exocyclic</w:t>
-                  </w:r>
-                  <w:proofErr w:type="spellEnd"/>
-                  <w:r>
-                    <w:t xml:space="preserve"> double bond </w:t>
+                  <w:r>
+                    <w:t xml:space="preserve">Exocyclic double bond </w:t>
                   </w:r>
                   <w:r>
                     <w:tab/>
@@ -4221,7 +4287,6 @@
                   <w:pPr>
                     <w:spacing w:line="240" w:lineRule="auto"/>
                   </w:pPr>
-                  <w:proofErr w:type="spellStart"/>
                   <w:r>
                     <w:t>λ</w:t>
                   </w:r>
@@ -4231,7 +4296,6 @@
                     </w:rPr>
                     <w:t>max</w:t>
                   </w:r>
-                  <w:proofErr w:type="spellEnd"/>
                   <w:r>
                     <w:t xml:space="preserve"> </w:t>
                   </w:r>
@@ -4262,10 +4326,10 @@
     <w:p>
       <w:r>
         <w:object w:dxaOrig="2523" w:dyaOrig="1893">
-          <v:shape id="_x0000_i1031" type="#_x0000_t75" style="width:126.8pt;height:94.55pt" o:ole="">
+          <v:shape id="_x0000_i1031" type="#_x0000_t75" style="width:126.75pt;height:94.5pt" o:ole="">
             <v:imagedata r:id="rId19" o:title=""/>
           </v:shape>
-          <o:OLEObject Type="Embed" ProgID="ChemDraw.Document.6.0" ShapeID="_x0000_i1031" DrawAspect="Content" ObjectID="_1541579138" r:id="rId20"/>
+          <o:OLEObject Type="Embed" ProgID="ChemDraw.Document.6.0" ShapeID="_x0000_i1031" DrawAspect="Content" ObjectID="_1542461091" r:id="rId20"/>
         </w:object>
       </w:r>
     </w:p>
@@ -4326,13 +4390,8 @@
                   <w:pPr>
                     <w:spacing w:line="240" w:lineRule="auto"/>
                   </w:pPr>
-                  <w:proofErr w:type="spellStart"/>
-                  <w:r>
-                    <w:t>Exocyclic</w:t>
-                  </w:r>
-                  <w:proofErr w:type="spellEnd"/>
-                  <w:r>
-                    <w:t xml:space="preserve"> double bond </w:t>
+                  <w:r>
+                    <w:t xml:space="preserve">Exocyclic double bond </w:t>
                   </w:r>
                   <w:r>
                     <w:tab/>
@@ -4362,15 +4421,7 @@
                     <w:spacing w:line="240" w:lineRule="auto"/>
                   </w:pPr>
                   <w:r>
-                    <w:t xml:space="preserve">Polar group in </w:t>
-                  </w:r>
-                  <w:proofErr w:type="spellStart"/>
-                  <w:r>
-                    <w:t>oAc</w:t>
-                  </w:r>
-                  <w:proofErr w:type="spellEnd"/>
-                  <w:r>
-                    <w:t xml:space="preserve"> </w:t>
+                    <w:t xml:space="preserve">Polar group in oAc </w:t>
                   </w:r>
                   <w:r>
                     <w:tab/>
@@ -4387,7 +4438,6 @@
                   <w:pPr>
                     <w:spacing w:line="240" w:lineRule="auto"/>
                   </w:pPr>
-                  <w:proofErr w:type="spellStart"/>
                   <w:r>
                     <w:t>λ</w:t>
                   </w:r>
@@ -4397,7 +4447,6 @@
                     </w:rPr>
                     <w:t>max</w:t>
                   </w:r>
-                  <w:proofErr w:type="spellEnd"/>
                   <w:r>
                     <w:t xml:space="preserve"> </w:t>
                   </w:r>
@@ -4415,9 +4464,26 @@
                   </w:r>
                   <w:r>
                     <w:tab/>
-                    <w:t>= 30</w:t>
-                  </w:r>
-                  <w:r>
+                  </w:r>
+                  <w:r>
+                    <w:t xml:space="preserve"> </w:t>
+                  </w:r>
+                  <w:r>
+                    <w:rPr>
+                      <w:highlight w:val="green"/>
+                    </w:rPr>
+                    <w:t>= 3</w:t>
+                  </w:r>
+                  <w:r>
+                    <w:rPr>
+                      <w:highlight w:val="green"/>
+                    </w:rPr>
+                    <w:t>0</w:t>
+                  </w:r>
+                  <w:r>
+                    <w:rPr>
+                      <w:highlight w:val="green"/>
+                    </w:rPr>
                     <w:t>3 nm</w:t>
                   </w:r>
                 </w:p>
@@ -4431,10 +4497,10 @@
     <w:p>
       <w:r>
         <w:object w:dxaOrig="3038" w:dyaOrig="1927">
-          <v:shape id="_x0000_i1032" type="#_x0000_t75" style="width:151.5pt;height:96.2pt" o:ole="">
+          <v:shape id="_x0000_i1032" type="#_x0000_t75" style="width:151.5pt;height:96pt" o:ole="">
             <v:imagedata r:id="rId21" o:title=""/>
           </v:shape>
-          <o:OLEObject Type="Embed" ProgID="ChemDraw.Document.6.0" ShapeID="_x0000_i1032" DrawAspect="Content" ObjectID="_1541579139" r:id="rId22"/>
+          <o:OLEObject Type="Embed" ProgID="ChemDraw.Document.6.0" ShapeID="_x0000_i1032" DrawAspect="Content" ObjectID="_1542461092" r:id="rId22"/>
         </w:object>
       </w:r>
     </w:p>
@@ -4497,13 +4563,8 @@
                   <w:pPr>
                     <w:spacing w:line="240" w:lineRule="auto"/>
                   </w:pPr>
-                  <w:proofErr w:type="spellStart"/>
-                  <w:r>
-                    <w:t>Exocyclic</w:t>
-                  </w:r>
-                  <w:proofErr w:type="spellEnd"/>
-                  <w:r>
-                    <w:t xml:space="preserve"> double bond </w:t>
+                  <w:r>
+                    <w:t xml:space="preserve">Exocyclic double bond </w:t>
                   </w:r>
                   <w:r>
                     <w:tab/>
@@ -4538,7 +4599,6 @@
                   <w:pPr>
                     <w:spacing w:line="240" w:lineRule="auto"/>
                   </w:pPr>
-                  <w:proofErr w:type="spellStart"/>
                   <w:r>
                     <w:t>λ</w:t>
                   </w:r>
@@ -4548,7 +4608,6 @@
                     </w:rPr>
                     <w:t>max</w:t>
                   </w:r>
-                  <w:proofErr w:type="spellEnd"/>
                   <w:r>
                     <w:t xml:space="preserve"> </w:t>
                   </w:r>
@@ -4577,10 +4636,10 @@
       </w:r>
       <w:r>
         <w:object w:dxaOrig="3436" w:dyaOrig="2222">
-          <v:shape id="_x0000_i1033" type="#_x0000_t75" style="width:171.95pt;height:111.2pt" o:ole="">
+          <v:shape id="_x0000_i1033" type="#_x0000_t75" style="width:171.75pt;height:111pt" o:ole="">
             <v:imagedata r:id="rId23" o:title=""/>
           </v:shape>
-          <o:OLEObject Type="Embed" ProgID="ChemDraw.Document.6.0" ShapeID="_x0000_i1033" DrawAspect="Content" ObjectID="_1541579140" r:id="rId24"/>
+          <o:OLEObject Type="Embed" ProgID="ChemDraw.Document.6.0" ShapeID="_x0000_i1033" DrawAspect="Content" ObjectID="_1542461093" r:id="rId24"/>
         </w:object>
       </w:r>
     </w:p>
@@ -4640,13 +4699,8 @@
                   <w:pPr>
                     <w:spacing w:line="240" w:lineRule="auto"/>
                   </w:pPr>
-                  <w:proofErr w:type="spellStart"/>
-                  <w:r>
-                    <w:t>Exocyclic</w:t>
-                  </w:r>
-                  <w:proofErr w:type="spellEnd"/>
-                  <w:r>
-                    <w:t xml:space="preserve"> double bond </w:t>
+                  <w:r>
+                    <w:t xml:space="preserve">Exocyclic double bond </w:t>
                   </w:r>
                   <w:r>
                     <w:tab/>
@@ -4675,7 +4729,6 @@
                   <w:pPr>
                     <w:spacing w:line="240" w:lineRule="auto"/>
                   </w:pPr>
-                  <w:proofErr w:type="spellStart"/>
                   <w:r>
                     <w:t>λ</w:t>
                   </w:r>
@@ -4685,7 +4738,6 @@
                     </w:rPr>
                     <w:t>max</w:t>
                   </w:r>
-                  <w:proofErr w:type="spellEnd"/>
                   <w:r>
                     <w:t xml:space="preserve"> </w:t>
                   </w:r>
@@ -4716,10 +4768,10 @@
     <w:p>
       <w:r>
         <w:object w:dxaOrig="2716" w:dyaOrig="1646">
-          <v:shape id="_x0000_i1034" type="#_x0000_t75" style="width:135.95pt;height:81.65pt" o:ole="">
+          <v:shape id="_x0000_i1034" type="#_x0000_t75" style="width:135.75pt;height:81.75pt" o:ole="">
             <v:imagedata r:id="rId25" o:title=""/>
           </v:shape>
-          <o:OLEObject Type="Embed" ProgID="ChemDraw.Document.6.0" ShapeID="_x0000_i1034" DrawAspect="Content" ObjectID="_1541579141" r:id="rId26"/>
+          <o:OLEObject Type="Embed" ProgID="ChemDraw.Document.6.0" ShapeID="_x0000_i1034" DrawAspect="Content" ObjectID="_1542461094" r:id="rId26"/>
         </w:object>
       </w:r>
     </w:p>
@@ -4781,13 +4833,8 @@
                   <w:pPr>
                     <w:spacing w:line="240" w:lineRule="auto"/>
                   </w:pPr>
-                  <w:proofErr w:type="spellStart"/>
-                  <w:r>
-                    <w:t>Exocyclic</w:t>
-                  </w:r>
-                  <w:proofErr w:type="spellEnd"/>
-                  <w:r>
-                    <w:t xml:space="preserve"> double bond </w:t>
+                  <w:r>
+                    <w:t xml:space="preserve">Exocyclic double bond </w:t>
                   </w:r>
                   <w:r>
                     <w:tab/>
@@ -4813,7 +4860,6 @@
                   </w:r>
                 </w:p>
                 <w:p>
-                  <w:proofErr w:type="spellStart"/>
                   <w:r>
                     <w:t>λ</w:t>
                   </w:r>
@@ -4823,7 +4869,6 @@
                     </w:rPr>
                     <w:t>max</w:t>
                   </w:r>
-                  <w:proofErr w:type="spellEnd"/>
                   <w:r>
                     <w:t xml:space="preserve"> </w:t>
                   </w:r>
@@ -4851,10 +4896,10 @@
       </w:r>
       <w:r>
         <w:object w:dxaOrig="2755" w:dyaOrig="1669">
-          <v:shape id="_x0000_i1035" type="#_x0000_t75" style="width:138.1pt;height:83.8pt" o:ole="">
+          <v:shape id="_x0000_i1035" type="#_x0000_t75" style="width:138pt;height:84pt" o:ole="">
             <v:imagedata r:id="rId27" o:title=""/>
           </v:shape>
-          <o:OLEObject Type="Embed" ProgID="ChemDraw.Document.6.0" ShapeID="_x0000_i1035" DrawAspect="Content" ObjectID="_1541579142" r:id="rId28"/>
+          <o:OLEObject Type="Embed" ProgID="ChemDraw.Document.6.0" ShapeID="_x0000_i1035" DrawAspect="Content" ObjectID="_1542461095" r:id="rId28"/>
         </w:object>
       </w:r>
     </w:p>
@@ -4915,21 +4960,28 @@
                   <w:pPr>
                     <w:spacing w:line="240" w:lineRule="auto"/>
                   </w:pPr>
-                  <w:proofErr w:type="spellStart"/>
-                  <w:r>
-                    <w:t>Exocyclic</w:t>
-                  </w:r>
-                  <w:proofErr w:type="spellEnd"/>
-                  <w:r>
-                    <w:t xml:space="preserve"> double bond </w:t>
-                  </w:r>
-                  <w:r>
-                    <w:tab/>
-                  </w:r>
-                  <w:r>
-                    <w:tab/>
-                  </w:r>
-                  <w:r>
+                  <w:r>
+                    <w:rPr>
+                      <w:highlight w:val="red"/>
+                    </w:rPr>
+                    <w:t xml:space="preserve">Exocyclic double bond </w:t>
+                  </w:r>
+                  <w:r>
+                    <w:rPr>
+                      <w:highlight w:val="red"/>
+                    </w:rPr>
+                    <w:tab/>
+                  </w:r>
+                  <w:r>
+                    <w:rPr>
+                      <w:highlight w:val="red"/>
+                    </w:rPr>
+                    <w:tab/>
+                  </w:r>
+                  <w:r>
+                    <w:rPr>
+                      <w:highlight w:val="red"/>
+                    </w:rPr>
                     <w:tab/>
                     <w:t>= 3 x 5 = 15 nm</w:t>
                   </w:r>
@@ -4943,11 +4995,13 @@
                   </w:r>
                   <w:r>
                     <w:tab/>
-                    <w:t xml:space="preserve">= 1 x 30 = 30 nm </w:t>
-                  </w:r>
-                </w:p>
-                <w:p>
-                  <w:proofErr w:type="spellStart"/>
+                    <w:t>= 1 x 30 = 30 nm</w:t>
+                  </w:r>
+                  <w:r>
+                    <w:t xml:space="preserve"> </w:t>
+                  </w:r>
+                </w:p>
+                <w:p>
                   <w:r>
                     <w:t>λ</w:t>
                   </w:r>
@@ -4957,7 +5011,6 @@
                     </w:rPr>
                     <w:t>max</w:t>
                   </w:r>
-                  <w:proofErr w:type="spellEnd"/>
                   <w:r>
                     <w:t xml:space="preserve"> </w:t>
                   </w:r>
@@ -4975,7 +5028,19 @@
                   </w:r>
                   <w:r>
                     <w:tab/>
-                    <w:t>= 338 nm</w:t>
+                    <w:t xml:space="preserve">= </w:t>
+                  </w:r>
+                  <w:r>
+                    <w:rPr>
+                      <w:highlight w:val="green"/>
+                    </w:rPr>
+                    <w:t>323</w:t>
+                  </w:r>
+                  <w:r>
+                    <w:rPr>
+                      <w:highlight w:val="green"/>
+                    </w:rPr>
+                    <w:t xml:space="preserve"> nm</w:t>
                   </w:r>
                 </w:p>
               </w:txbxContent>
@@ -4987,10 +5052,10 @@
     <w:p>
       <w:r>
         <w:object w:dxaOrig="2995" w:dyaOrig="1813">
-          <v:shape id="_x0000_i1036" type="#_x0000_t75" style="width:149.9pt;height:90.8pt" o:ole="">
+          <v:shape id="_x0000_i1036" type="#_x0000_t75" style="width:150pt;height:90.75pt" o:ole="">
             <v:imagedata r:id="rId29" o:title=""/>
           </v:shape>
-          <o:OLEObject Type="Embed" ProgID="ChemDraw.Document.6.0" ShapeID="_x0000_i1036" DrawAspect="Content" ObjectID="_1541579143" r:id="rId30"/>
+          <o:OLEObject Type="Embed" ProgID="ChemDraw.Document.6.0" ShapeID="_x0000_i1036" DrawAspect="Content" ObjectID="_1542461096" r:id="rId30"/>
         </w:object>
       </w:r>
     </w:p>
@@ -5077,13 +5142,8 @@
                     <w:spacing w:line="240" w:lineRule="auto"/>
                   </w:pPr>
                   <w:r>
-                    <w:t xml:space="preserve">α- </w:t>
-                  </w:r>
-                  <w:proofErr w:type="spellStart"/>
-                  <w:r>
-                    <w:t>Substituents</w:t>
-                  </w:r>
-                  <w:proofErr w:type="spellEnd"/>
+                    <w:t>α- Substituents</w:t>
+                  </w:r>
                   <w:r>
                     <w:tab/>
                   </w:r>
@@ -5103,13 +5163,8 @@
                     <w:spacing w:line="240" w:lineRule="auto"/>
                   </w:pPr>
                   <w:r>
-                    <w:t xml:space="preserve">β- </w:t>
-                  </w:r>
-                  <w:proofErr w:type="spellStart"/>
-                  <w:r>
-                    <w:t>Substituents</w:t>
-                  </w:r>
-                  <w:proofErr w:type="spellEnd"/>
+                    <w:t>β- Substituents</w:t>
+                  </w:r>
                   <w:r>
                     <w:tab/>
                   </w:r>
@@ -5128,7 +5183,6 @@
                   <w:pPr>
                     <w:spacing w:line="240" w:lineRule="auto"/>
                   </w:pPr>
-                  <w:proofErr w:type="spellStart"/>
                   <w:r>
                     <w:t>λ</w:t>
                   </w:r>
@@ -5138,7 +5192,6 @@
                     </w:rPr>
                     <w:t>max</w:t>
                   </w:r>
-                  <w:proofErr w:type="spellEnd"/>
                   <w:r>
                     <w:t xml:space="preserve"> </w:t>
                   </w:r>
@@ -5199,10 +5252,10 @@
       </w:r>
       <w:r>
         <w:object w:dxaOrig="1274" w:dyaOrig="1518">
-          <v:shape id="_x0000_i1037" type="#_x0000_t75" style="width:63.95pt;height:76.3pt" o:ole="">
+          <v:shape id="_x0000_i1037" type="#_x0000_t75" style="width:63.75pt;height:76.5pt" o:ole="">
             <v:imagedata r:id="rId31" o:title=""/>
           </v:shape>
-          <o:OLEObject Type="Embed" ProgID="ChemDraw.Document.6.0" ShapeID="_x0000_i1037" DrawAspect="Content" ObjectID="_1541579144" r:id="rId32"/>
+          <o:OLEObject Type="Embed" ProgID="ChemDraw.Document.6.0" ShapeID="_x0000_i1037" DrawAspect="Content" ObjectID="_1542461097" r:id="rId32"/>
         </w:object>
       </w:r>
       <w:r>
@@ -5239,21 +5292,21 @@
                   </w:r>
                   <w:r>
                     <w:tab/>
-                    <w:t>= 214 nm</w:t>
-                  </w:r>
-                </w:p>
-                <w:p>
-                  <w:pPr>
-                    <w:spacing w:line="240" w:lineRule="auto"/>
-                  </w:pPr>
-                  <w:r>
-                    <w:t xml:space="preserve">β- </w:t>
-                  </w:r>
-                  <w:proofErr w:type="spellStart"/>
-                  <w:r>
-                    <w:t>Substituents</w:t>
-                  </w:r>
-                  <w:proofErr w:type="spellEnd"/>
+                  </w:r>
+                  <w:r>
+                    <w:rPr>
+                      <w:highlight w:val="green"/>
+                    </w:rPr>
+                    <w:t>= 215 nm</w:t>
+                  </w:r>
+                </w:p>
+                <w:p>
+                  <w:pPr>
+                    <w:spacing w:line="240" w:lineRule="auto"/>
+                  </w:pPr>
+                  <w:r>
+                    <w:t>β- Substituents</w:t>
+                  </w:r>
                   <w:r>
                     <w:tab/>
                   </w:r>
@@ -5273,13 +5326,8 @@
                     <w:spacing w:line="240" w:lineRule="auto"/>
                   </w:pPr>
                   <w:r>
-                    <w:t xml:space="preserve">δ- </w:t>
-                  </w:r>
-                  <w:proofErr w:type="spellStart"/>
-                  <w:r>
-                    <w:t>Substituents</w:t>
-                  </w:r>
-                  <w:proofErr w:type="spellEnd"/>
+                    <w:t>δ- Substituents</w:t>
+                  </w:r>
                   <w:r>
                     <w:tab/>
                   </w:r>
@@ -5304,13 +5352,8 @@
                   </w:r>
                 </w:p>
                 <w:p>
-                  <w:proofErr w:type="spellStart"/>
-                  <w:r>
-                    <w:t>Exocyclic</w:t>
-                  </w:r>
-                  <w:proofErr w:type="spellEnd"/>
-                  <w:r>
-                    <w:t xml:space="preserve"> double bond </w:t>
+                  <w:r>
+                    <w:t xml:space="preserve">Exocyclic double bond </w:t>
                   </w:r>
                   <w:r>
                     <w:tab/>
@@ -5327,7 +5370,6 @@
                   <w:pPr>
                     <w:spacing w:line="240" w:lineRule="auto"/>
                   </w:pPr>
-                  <w:proofErr w:type="spellStart"/>
                   <w:r>
                     <w:t>λ</w:t>
                   </w:r>
@@ -5337,7 +5379,6 @@
                     </w:rPr>
                     <w:t>max</w:t>
                   </w:r>
-                  <w:proofErr w:type="spellEnd"/>
                   <w:r>
                     <w:t xml:space="preserve"> </w:t>
                   </w:r>
@@ -5355,7 +5396,12 @@
                   </w:r>
                   <w:r>
                     <w:tab/>
-                    <w:t>= 279 nm</w:t>
+                  </w:r>
+                  <w:r>
+                    <w:rPr>
+                      <w:highlight w:val="green"/>
+                    </w:rPr>
+                    <w:t>= 280 nm</w:t>
                   </w:r>
                 </w:p>
                 <w:p/>
@@ -5370,10 +5416,10 @@
     <w:p>
       <w:r>
         <w:object w:dxaOrig="2204" w:dyaOrig="1081">
-          <v:shape id="_x0000_i1038" type="#_x0000_t75" style="width:110.15pt;height:53.75pt" o:ole="">
+          <v:shape id="_x0000_i1038" type="#_x0000_t75" style="width:110.25pt;height:54pt" o:ole="">
             <v:imagedata r:id="rId33" o:title=""/>
           </v:shape>
-          <o:OLEObject Type="Embed" ProgID="ChemDraw.Document.6.0" ShapeID="_x0000_i1038" DrawAspect="Content" ObjectID="_1541579145" r:id="rId34"/>
+          <o:OLEObject Type="Embed" ProgID="ChemDraw.Document.6.0" ShapeID="_x0000_i1038" DrawAspect="Content" ObjectID="_1542461098" r:id="rId34"/>
         </w:object>
       </w:r>
     </w:p>
@@ -5426,13 +5472,8 @@
                   </w:r>
                 </w:p>
                 <w:p>
-                  <w:proofErr w:type="spellStart"/>
-                  <w:r>
-                    <w:t>Exocyclic</w:t>
-                  </w:r>
-                  <w:proofErr w:type="spellEnd"/>
-                  <w:r>
-                    <w:t xml:space="preserve"> double bond </w:t>
+                  <w:r>
+                    <w:t xml:space="preserve">Exocyclic double bond </w:t>
                   </w:r>
                   <w:r>
                     <w:tab/>
@@ -5449,7 +5490,6 @@
                   <w:pPr>
                     <w:spacing w:line="240" w:lineRule="auto"/>
                   </w:pPr>
-                  <w:proofErr w:type="spellStart"/>
                   <w:r>
                     <w:t>λ</w:t>
                   </w:r>
@@ -5459,7 +5499,6 @@
                     </w:rPr>
                     <w:t>max</w:t>
                   </w:r>
-                  <w:proofErr w:type="spellEnd"/>
                   <w:r>
                     <w:t xml:space="preserve"> </w:t>
                   </w:r>
@@ -5490,10 +5529,10 @@
     <w:p>
       <w:r>
         <w:object w:dxaOrig="2756" w:dyaOrig="1605">
-          <v:shape id="_x0000_i1039" type="#_x0000_t75" style="width:138.1pt;height:80.05pt" o:ole="">
+          <v:shape id="_x0000_i1039" type="#_x0000_t75" style="width:138pt;height:80.25pt" o:ole="">
             <v:imagedata r:id="rId35" o:title=""/>
           </v:shape>
-          <o:OLEObject Type="Embed" ProgID="ChemDraw.Document.6.0" ShapeID="_x0000_i1039" DrawAspect="Content" ObjectID="_1541579146" r:id="rId36"/>
+          <o:OLEObject Type="Embed" ProgID="ChemDraw.Document.6.0" ShapeID="_x0000_i1039" DrawAspect="Content" ObjectID="_1542461099" r:id="rId36"/>
         </w:object>
       </w:r>
     </w:p>
@@ -5561,7 +5600,6 @@
                   </w:r>
                 </w:p>
                 <w:p>
-                  <w:proofErr w:type="spellStart"/>
                   <w:r>
                     <w:t>λ</w:t>
                   </w:r>
@@ -5571,7 +5609,6 @@
                     </w:rPr>
                     <w:t>max</w:t>
                   </w:r>
-                  <w:proofErr w:type="spellEnd"/>
                   <w:r>
                     <w:t xml:space="preserve"> </w:t>
                   </w:r>
@@ -5599,10 +5636,10 @@
       </w:r>
       <w:r>
         <w:object w:dxaOrig="2082" w:dyaOrig="1622">
-          <v:shape id="_x0000_i1040" type="#_x0000_t75" style="width:103.7pt;height:81.15pt" o:ole="">
+          <v:shape id="_x0000_i1040" type="#_x0000_t75" style="width:103.5pt;height:81pt" o:ole="">
             <v:imagedata r:id="rId37" o:title=""/>
           </v:shape>
-          <o:OLEObject Type="Embed" ProgID="ChemDraw.Document.6.0" ShapeID="_x0000_i1040" DrawAspect="Content" ObjectID="_1541579147" r:id="rId38"/>
+          <o:OLEObject Type="Embed" ProgID="ChemDraw.Document.6.0" ShapeID="_x0000_i1040" DrawAspect="Content" ObjectID="_1542461100" r:id="rId38"/>
         </w:object>
       </w:r>
     </w:p>
@@ -5670,13 +5707,8 @@
                   </w:r>
                 </w:p>
                 <w:p>
-                  <w:proofErr w:type="spellStart"/>
-                  <w:r>
-                    <w:t>Exocyclic</w:t>
-                  </w:r>
-                  <w:proofErr w:type="spellEnd"/>
-                  <w:r>
-                    <w:t xml:space="preserve"> double bond </w:t>
+                  <w:r>
+                    <w:t xml:space="preserve">Exocyclic double bond </w:t>
                   </w:r>
                   <w:r>
                     <w:tab/>
@@ -5690,7 +5722,6 @@
                   </w:r>
                 </w:p>
                 <w:p>
-                  <w:proofErr w:type="spellStart"/>
                   <w:r>
                     <w:t>λ</w:t>
                   </w:r>
@@ -5700,7 +5731,6 @@
                     </w:rPr>
                     <w:t>max</w:t>
                   </w:r>
-                  <w:proofErr w:type="spellEnd"/>
                   <w:r>
                     <w:t xml:space="preserve"> </w:t>
                   </w:r>
@@ -5729,10 +5759,10 @@
       </w:r>
       <w:r>
         <w:object w:dxaOrig="2372" w:dyaOrig="1932">
-          <v:shape id="_x0000_i1041" type="#_x0000_t75" style="width:119.3pt;height:96.2pt" o:ole="">
+          <v:shape id="_x0000_i1041" type="#_x0000_t75" style="width:119.25pt;height:96pt" o:ole="">
             <v:imagedata r:id="rId39" o:title=""/>
           </v:shape>
-          <o:OLEObject Type="Embed" ProgID="ChemDraw.Document.6.0" ShapeID="_x0000_i1041" DrawAspect="Content" ObjectID="_1541579148" r:id="rId40"/>
+          <o:OLEObject Type="Embed" ProgID="ChemDraw.Document.6.0" ShapeID="_x0000_i1041" DrawAspect="Content" ObjectID="_1542461101" r:id="rId40"/>
         </w:object>
       </w:r>
       <w:r>
@@ -5747,7 +5777,7 @@
           <w:lang w:eastAsia="zh-TW"/>
         </w:rPr>
         <w:pict>
-          <v:shape id="_x0000_s1043" type="#_x0000_t202" style="position:absolute;margin-left:170.9pt;margin-top:23.35pt;width:272.4pt;height:95.05pt;z-index:251677696;mso-width-relative:margin;mso-height-relative:margin">
+          <v:shape id="_x0000_s1044" type="#_x0000_t202" style="position:absolute;margin-left:170.9pt;margin-top:6.45pt;width:272.4pt;height:161.7pt;z-index:251678720;mso-width-relative:margin;mso-height-relative:margin">
             <v:textbox>
               <w:txbxContent>
                 <w:p>
@@ -5776,14 +5806,14 @@
                     <w:spacing w:line="240" w:lineRule="auto"/>
                   </w:pPr>
                   <w:r>
-                    <w:t>Ring residue, in β- Position</w:t>
-                  </w:r>
-                  <w:r>
-                    <w:tab/>
-                  </w:r>
-                  <w:r>
-                    <w:tab/>
-                    <w:t xml:space="preserve"> = 1 X 12 = 12 nm</w:t>
+                    <w:t>Ring residue, in α- Position</w:t>
+                  </w:r>
+                  <w:r>
+                    <w:tab/>
+                  </w:r>
+                  <w:r>
+                    <w:tab/>
+                    <w:t xml:space="preserve"> = 1 X 10 = 10 nm</w:t>
                   </w:r>
                 </w:p>
                 <w:p>
@@ -5802,7 +5832,73 @@
                   </w:r>
                 </w:p>
                 <w:p>
-                  <w:proofErr w:type="spellStart"/>
+                  <w:pPr>
+                    <w:spacing w:line="240" w:lineRule="auto"/>
+                  </w:pPr>
+                  <w:r>
+                    <w:t xml:space="preserve">Exocyclic double bond </w:t>
+                  </w:r>
+                  <w:r>
+                    <w:tab/>
+                  </w:r>
+                  <w:r>
+                    <w:tab/>
+                  </w:r>
+                  <w:r>
+                    <w:tab/>
+                    <w:t>= 1 x 5 = 5 nm</w:t>
+                  </w:r>
+                </w:p>
+                <w:p>
+                  <w:pPr>
+                    <w:spacing w:line="240" w:lineRule="auto"/>
+                  </w:pPr>
+                  <w:r>
+                    <w:t xml:space="preserve">Double bond extending conjugation </w:t>
+                  </w:r>
+                  <w:r>
+                    <w:tab/>
+                    <w:t>= 1 x 30 = 30 nm</w:t>
+                  </w:r>
+                </w:p>
+                <w:p>
+                  <w:pPr>
+                    <w:spacing w:line="240" w:lineRule="auto"/>
+                  </w:pPr>
+                  <w:r>
+                    <w:rPr>
+                      <w:highlight w:val="green"/>
+                    </w:rPr>
+                    <w:t>Homo diene compound</w:t>
+                  </w:r>
+                  <w:r>
+                    <w:rPr>
+                      <w:highlight w:val="green"/>
+                    </w:rPr>
+                    <w:tab/>
+                  </w:r>
+                  <w:r>
+                    <w:rPr>
+                      <w:highlight w:val="green"/>
+                    </w:rPr>
+                    <w:tab/>
+                  </w:r>
+                  <w:r>
+                    <w:rPr>
+                      <w:highlight w:val="green"/>
+                    </w:rPr>
+                    <w:tab/>
+                    <w:t xml:space="preserve">=1 x 39 </w:t>
+                  </w:r>
+                  <w:r>
+                    <w:rPr>
+                      <w:highlight w:val="green"/>
+                    </w:rPr>
+                    <w:tab/>
+                    <w:t>= 39 nm</w:t>
+                  </w:r>
+                </w:p>
+                <w:p>
                   <w:r>
                     <w:t>λ</w:t>
                   </w:r>
@@ -5812,7 +5908,6 @@
                     </w:rPr>
                     <w:t>max</w:t>
                   </w:r>
-                  <w:proofErr w:type="spellEnd"/>
                   <w:r>
                     <w:t xml:space="preserve"> </w:t>
                   </w:r>
@@ -5830,7 +5925,9 @@
                   </w:r>
                   <w:r>
                     <w:tab/>
-                    <w:t>= 280 nm</w:t>
+                  </w:r>
+                  <w:r>
+                    <w:t>= 317 nm</w:t>
                   </w:r>
                 </w:p>
                 <w:p/>
@@ -5842,14 +5939,18 @@
     </w:p>
     <w:p>
       <w:r>
-        <w:object w:dxaOrig="3099" w:dyaOrig="1843">
-          <v:shape id="_x0000_i1042" type="#_x0000_t75" style="width:155.3pt;height:92.4pt" o:ole="">
+        <w:t xml:space="preserve">        </w:t>
+      </w:r>
+      <w:r>
+        <w:object w:dxaOrig="2169" w:dyaOrig="2052">
+          <v:shape id="_x0000_i1042" type="#_x0000_t75" style="width:108.75pt;height:102.75pt" o:ole="">
             <v:imagedata r:id="rId41" o:title=""/>
           </v:shape>
-          <o:OLEObject Type="Embed" ProgID="ChemDraw.Document.6.0" ShapeID="_x0000_i1042" DrawAspect="Content" ObjectID="_1541579149" r:id="rId42"/>
+          <o:OLEObject Type="Embed" ProgID="ChemDraw.Document.6.0" ShapeID="_x0000_i1042" DrawAspect="Content" ObjectID="_1542461102" r:id="rId42"/>
         </w:object>
       </w:r>
     </w:p>
+    <w:p/>
     <w:p/>
     <w:p>
       <w:r>
@@ -5858,7 +5959,7 @@
           <w:lang w:eastAsia="zh-TW"/>
         </w:rPr>
         <w:pict>
-          <v:shape id="_x0000_s1044" type="#_x0000_t202" style="position:absolute;margin-left:170.9pt;margin-top:6.45pt;width:272.4pt;height:139.35pt;z-index:251678720;mso-width-relative:margin;mso-height-relative:margin">
+          <v:shape id="_x0000_s1045" type="#_x0000_t202" style="position:absolute;margin-left:170.9pt;margin-top:9.7pt;width:272.4pt;height:72.5pt;z-index:251679744;mso-width-relative:margin;mso-height-relative:margin">
             <v:textbox>
               <w:txbxContent>
                 <w:p>
@@ -5887,68 +5988,17 @@
                     <w:spacing w:line="240" w:lineRule="auto"/>
                   </w:pPr>
                   <w:r>
-                    <w:t>Ring residue, in α- Position</w:t>
-                  </w:r>
-                  <w:r>
-                    <w:tab/>
-                  </w:r>
-                  <w:r>
-                    <w:tab/>
-                    <w:t xml:space="preserve"> = 1 X 10 = 10 nm</w:t>
-                  </w:r>
-                </w:p>
-                <w:p>
-                  <w:pPr>
-                    <w:spacing w:line="240" w:lineRule="auto"/>
-                  </w:pPr>
-                  <w:r>
-                    <w:t xml:space="preserve">Ring residue, in δ- position </w:t>
-                  </w:r>
-                  <w:r>
-                    <w:tab/>
-                  </w:r>
-                  <w:r>
-                    <w:tab/>
-                    <w:t>= 1 x 18 = 18 nm</w:t>
-                  </w:r>
-                </w:p>
-                <w:p>
-                  <w:pPr>
-                    <w:spacing w:line="240" w:lineRule="auto"/>
-                  </w:pPr>
-                  <w:proofErr w:type="spellStart"/>
-                  <w:r>
-                    <w:t>Exocyclic</w:t>
-                  </w:r>
-                  <w:proofErr w:type="spellEnd"/>
-                  <w:r>
-                    <w:t xml:space="preserve"> double bond </w:t>
-                  </w:r>
-                  <w:r>
-                    <w:tab/>
-                  </w:r>
-                  <w:r>
-                    <w:tab/>
-                  </w:r>
-                  <w:r>
-                    <w:tab/>
-                    <w:t>= 1 x 5 = 5 nm</w:t>
-                  </w:r>
-                </w:p>
-                <w:p>
-                  <w:pPr>
-                    <w:spacing w:line="240" w:lineRule="auto"/>
-                  </w:pPr>
-                  <w:r>
-                    <w:t xml:space="preserve">Double bond extending conjugation </w:t>
-                  </w:r>
-                  <w:r>
-                    <w:tab/>
-                    <w:t>= 1 x 30 = 30 nm</w:t>
-                  </w:r>
-                </w:p>
-                <w:p>
-                  <w:proofErr w:type="spellStart"/>
+                    <w:t>Ring residue, in β- Position</w:t>
+                  </w:r>
+                  <w:r>
+                    <w:tab/>
+                  </w:r>
+                  <w:r>
+                    <w:tab/>
+                    <w:t xml:space="preserve"> = 1 X 12 = 12 nm</w:t>
+                  </w:r>
+                </w:p>
+                <w:p>
                   <w:r>
                     <w:t>λ</w:t>
                   </w:r>
@@ -5958,7 +6008,6 @@
                     </w:rPr>
                     <w:t>max</w:t>
                   </w:r>
-                  <w:proofErr w:type="spellEnd"/>
                   <w:r>
                     <w:t xml:space="preserve"> </w:t>
                   </w:r>
@@ -5976,7 +6025,7 @@
                   </w:r>
                   <w:r>
                     <w:tab/>
-                    <w:t>= 317 nm</w:t>
+                    <w:t>= 227 nm</w:t>
                   </w:r>
                 </w:p>
                 <w:p/>
@@ -5985,21 +6034,18 @@
           </v:shape>
         </w:pict>
       </w:r>
-    </w:p>
-    <w:p>
-      <w:r>
-        <w:t xml:space="preserve">        </w:t>
-      </w:r>
-      <w:r>
-        <w:object w:dxaOrig="2169" w:dyaOrig="2052">
-          <v:shape id="_x0000_i1043" type="#_x0000_t75" style="width:108.55pt;height:102.65pt" o:ole="">
+      <w:r>
+        <w:t xml:space="preserve"> </w:t>
+      </w:r>
+      <w:r>
+        <w:object w:dxaOrig="2881" w:dyaOrig="1705">
+          <v:shape id="_x0000_i1043" type="#_x0000_t75" style="width:2in;height:85.5pt" o:ole="">
             <v:imagedata r:id="rId43" o:title=""/>
           </v:shape>
-          <o:OLEObject Type="Embed" ProgID="ChemDraw.Document.6.0" ShapeID="_x0000_i1043" DrawAspect="Content" ObjectID="_1541579150" r:id="rId44"/>
+          <o:OLEObject Type="Embed" ProgID="ChemDraw.Document.6.0" ShapeID="_x0000_i1043" DrawAspect="Content" ObjectID="_1542461103" r:id="rId44"/>
         </w:object>
       </w:r>
     </w:p>
-    <w:p/>
     <w:p/>
     <w:p>
       <w:r>
@@ -6008,7 +6054,7 @@
           <w:lang w:eastAsia="zh-TW"/>
         </w:rPr>
         <w:pict>
-          <v:shape id="_x0000_s1045" type="#_x0000_t202" style="position:absolute;margin-left:170.9pt;margin-top:9.7pt;width:272.4pt;height:72.5pt;z-index:251679744;mso-width-relative:margin;mso-height-relative:margin">
+          <v:shape id="_x0000_s1046" type="#_x0000_t202" style="position:absolute;margin-left:171.75pt;margin-top:-13.4pt;width:274.45pt;height:117.25pt;z-index:251680768;mso-width-relative:margin;mso-height-relative:margin">
             <v:textbox>
               <w:txbxContent>
                 <w:p>
@@ -6037,18 +6083,50 @@
                     <w:spacing w:line="240" w:lineRule="auto"/>
                   </w:pPr>
                   <w:r>
-                    <w:t>Ring residue, in β- Position</w:t>
-                  </w:r>
-                  <w:r>
-                    <w:tab/>
-                  </w:r>
-                  <w:r>
-                    <w:tab/>
-                    <w:t xml:space="preserve"> = 1 X 12 = 12 nm</w:t>
-                  </w:r>
-                </w:p>
-                <w:p>
-                  <w:proofErr w:type="spellStart"/>
+                    <w:t>Ring residue, in α- Position</w:t>
+                  </w:r>
+                  <w:r>
+                    <w:tab/>
+                  </w:r>
+                  <w:r>
+                    <w:tab/>
+                    <w:t xml:space="preserve"> = 1 X 10 = 10 nm</w:t>
+                  </w:r>
+                </w:p>
+                <w:p>
+                  <w:pPr>
+                    <w:spacing w:line="240" w:lineRule="auto"/>
+                  </w:pPr>
+                  <w:r>
+                    <w:t xml:space="preserve">Ring residue, in β- position </w:t>
+                  </w:r>
+                  <w:r>
+                    <w:tab/>
+                  </w:r>
+                  <w:r>
+                    <w:tab/>
+                    <w:t>= 2 x 12 = 24 nm</w:t>
+                  </w:r>
+                </w:p>
+                <w:p>
+                  <w:pPr>
+                    <w:spacing w:line="240" w:lineRule="auto"/>
+                  </w:pPr>
+                  <w:r>
+                    <w:t xml:space="preserve">Exocyclic double bond </w:t>
+                  </w:r>
+                  <w:r>
+                    <w:tab/>
+                  </w:r>
+                  <w:r>
+                    <w:tab/>
+                  </w:r>
+                  <w:r>
+                    <w:tab/>
+                    <w:t>= 1 x 5 = 5 nm</w:t>
+                  </w:r>
+                </w:p>
+                <w:p>
                   <w:r>
                     <w:t>λ</w:t>
                   </w:r>
@@ -6058,7 +6136,6 @@
                     </w:rPr>
                     <w:t>max</w:t>
                   </w:r>
-                  <w:proofErr w:type="spellEnd"/>
                   <w:r>
                     <w:t xml:space="preserve"> </w:t>
                   </w:r>
@@ -6076,7 +6153,19 @@
                   </w:r>
                   <w:r>
                     <w:tab/>
-                    <w:t>= 227 nm</w:t>
+                    <w:t xml:space="preserve">= </w:t>
+                  </w:r>
+                  <w:r>
+                    <w:rPr>
+                      <w:highlight w:val="green"/>
+                    </w:rPr>
+                    <w:t>254</w:t>
+                  </w:r>
+                  <w:r>
+                    <w:rPr>
+                      <w:highlight w:val="green"/>
+                    </w:rPr>
+                    <w:t xml:space="preserve"> nm</w:t>
                   </w:r>
                 </w:p>
                 <w:p/>
@@ -6086,14 +6175,11 @@
         </w:pict>
       </w:r>
       <w:r>
-        <w:t xml:space="preserve"> </w:t>
-      </w:r>
-      <w:r>
-        <w:object w:dxaOrig="2881" w:dyaOrig="1705">
-          <v:shape id="_x0000_i1044" type="#_x0000_t75" style="width:2in;height:85.45pt" o:ole="">
+        <w:object w:dxaOrig="3169" w:dyaOrig="1872">
+          <v:shape id="_x0000_i1044" type="#_x0000_t75" style="width:158.25pt;height:93.75pt" o:ole="">
             <v:imagedata r:id="rId45" o:title=""/>
           </v:shape>
-          <o:OLEObject Type="Embed" ProgID="ChemDraw.Document.6.0" ShapeID="_x0000_i1044" DrawAspect="Content" ObjectID="_1541579151" r:id="rId46"/>
+          <o:OLEObject Type="Embed" ProgID="ChemDraw.Document.6.0" ShapeID="_x0000_i1044" DrawAspect="Content" ObjectID="_1542461104" r:id="rId46"/>
         </w:object>
       </w:r>
     </w:p>
@@ -6104,9 +6190,8 @@
           <w:noProof/>
           <w:lang w:eastAsia="zh-TW"/>
         </w:rPr>
-        <w:lastRenderedPageBreak/>
         <w:pict>
-          <v:shape id="_x0000_s1046" type="#_x0000_t202" style="position:absolute;margin-left:171.75pt;margin-top:-13.4pt;width:274.45pt;height:117.25pt;z-index:251680768;mso-width-relative:margin;mso-height-relative:margin">
+          <v:shape id="_x0000_s1047" type="#_x0000_t202" style="position:absolute;margin-left:171.75pt;margin-top:17.15pt;width:269.45pt;height:67.05pt;z-index:251681792;mso-width-relative:margin;mso-height-relative:margin">
             <v:textbox>
               <w:txbxContent>
                 <w:p>
@@ -6127,22 +6212,7 @@
                   </w:r>
                   <w:r>
                     <w:tab/>
-                    <w:t>= 215 nm</w:t>
-                  </w:r>
-                </w:p>
-                <w:p>
-                  <w:pPr>
-                    <w:spacing w:line="240" w:lineRule="auto"/>
-                  </w:pPr>
-                  <w:r>
-                    <w:t>Ring residue, in α- Position</w:t>
-                  </w:r>
-                  <w:r>
-                    <w:tab/>
-                  </w:r>
-                  <w:r>
-                    <w:tab/>
-                    <w:t xml:space="preserve"> = 1 X 10 = 10 nm</w:t>
+                    <w:t>= 202 nm</w:t>
                   </w:r>
                 </w:p>
                 <w:p>
@@ -6157,34 +6227,10 @@
                   </w:r>
                   <w:r>
                     <w:tab/>
-                    <w:t>= 2 x 12 = 24 nm</w:t>
-                  </w:r>
-                </w:p>
-                <w:p>
-                  <w:pPr>
-                    <w:spacing w:line="240" w:lineRule="auto"/>
-                  </w:pPr>
-                  <w:proofErr w:type="spellStart"/>
-                  <w:r>
-                    <w:t>Exocyclic</w:t>
-                  </w:r>
-                  <w:proofErr w:type="spellEnd"/>
-                  <w:r>
-                    <w:t xml:space="preserve"> double bond </w:t>
-                  </w:r>
-                  <w:r>
-                    <w:tab/>
-                  </w:r>
-                  <w:r>
-                    <w:tab/>
-                  </w:r>
-                  <w:r>
-                    <w:tab/>
-                    <w:t>= 1 x 5 = 5 nm</w:t>
-                  </w:r>
-                </w:p>
-                <w:p>
-                  <w:proofErr w:type="spellStart"/>
+                    <w:t>= 1 x 12 = 12 nm</w:t>
+                  </w:r>
+                </w:p>
+                <w:p>
                   <w:r>
                     <w:t>λ</w:t>
                   </w:r>
@@ -6194,7 +6240,6 @@
                     </w:rPr>
                     <w:t>max</w:t>
                   </w:r>
-                  <w:proofErr w:type="spellEnd"/>
                   <w:r>
                     <w:t xml:space="preserve"> </w:t>
                   </w:r>
@@ -6212,25 +6257,41 @@
                   </w:r>
                   <w:r>
                     <w:tab/>
-                    <w:t>= 317 nm</w:t>
-                  </w:r>
-                </w:p>
-                <w:p/>
+                    <w:t>= 214 nm</w:t>
+                  </w:r>
+                </w:p>
               </w:txbxContent>
             </v:textbox>
           </v:shape>
         </w:pict>
       </w:r>
       <w:r>
-        <w:object w:dxaOrig="3169" w:dyaOrig="1872">
-          <v:shape id="_x0000_i1045" type="#_x0000_t75" style="width:158.5pt;height:94.05pt" o:ole="">
+        <w:t xml:space="preserve">   </w:t>
+      </w:r>
+    </w:p>
+    <w:p>
+      <w:r>
+        <w:lastRenderedPageBreak/>
+        <w:t xml:space="preserve">                   </w:t>
+      </w:r>
+      <w:r>
+        <w:object w:dxaOrig="1602" w:dyaOrig="988">
+          <v:shape id="_x0000_i1045" type="#_x0000_t75" style="width:80.25pt;height:49.5pt" o:ole="">
             <v:imagedata r:id="rId47" o:title=""/>
           </v:shape>
-          <o:OLEObject Type="Embed" ProgID="ChemDraw.Document.6.0" ShapeID="_x0000_i1045" DrawAspect="Content" ObjectID="_1541579152" r:id="rId48"/>
+          <o:OLEObject Type="Embed" ProgID="ChemDraw.Document.6.0" ShapeID="_x0000_i1045" DrawAspect="Content" ObjectID="_1542461105" r:id="rId48"/>
         </w:object>
       </w:r>
+      <w:r>
+        <w:t xml:space="preserve">   </w:t>
+      </w:r>
     </w:p>
     <w:p/>
+    <w:p>
+      <w:r>
+        <w:t xml:space="preserve"> </w:t>
+      </w:r>
+    </w:p>
     <w:p>
       <w:r>
         <w:rPr>
@@ -6238,7 +6299,7 @@
           <w:lang w:eastAsia="zh-TW"/>
         </w:rPr>
         <w:pict>
-          <v:shape id="_x0000_s1047" type="#_x0000_t202" style="position:absolute;margin-left:171.75pt;margin-top:17.15pt;width:269.45pt;height:67.05pt;z-index:251681792;mso-width-relative:margin;mso-height-relative:margin">
+          <v:shape id="_x0000_s1048" type="#_x0000_t202" style="position:absolute;margin-left:171.75pt;margin-top:.8pt;width:269.45pt;height:92.5pt;z-index:251682816;mso-width-relative:margin;mso-height-relative:margin">
             <v:textbox>
               <w:txbxContent>
                 <w:p>
@@ -6274,11 +6335,25 @@
                   </w:r>
                   <w:r>
                     <w:tab/>
-                    <w:t>= 1 x 12 = 12 nm</w:t>
-                  </w:r>
-                </w:p>
-                <w:p>
-                  <w:proofErr w:type="spellStart"/>
+                    <w:t>=1 x 12 = 12 nm</w:t>
+                  </w:r>
+                </w:p>
+                <w:p>
+                  <w:pPr>
+                    <w:spacing w:line="240" w:lineRule="auto"/>
+                  </w:pPr>
+                  <w:r>
+                    <w:t xml:space="preserve">Polar group –OH in α- position </w:t>
+                  </w:r>
+                  <w:r>
+                    <w:tab/>
+                  </w:r>
+                  <w:r>
+                    <w:tab/>
+                    <w:t>= 35 nm</w:t>
+                  </w:r>
+                </w:p>
+                <w:p>
                   <w:r>
                     <w:t>λ</w:t>
                   </w:r>
@@ -6288,7 +6363,6 @@
                     </w:rPr>
                     <w:t>max</w:t>
                   </w:r>
-                  <w:proofErr w:type="spellEnd"/>
                   <w:r>
                     <w:t xml:space="preserve"> </w:t>
                   </w:r>
@@ -6306,7 +6380,7 @@
                   </w:r>
                   <w:r>
                     <w:tab/>
-                    <w:t>= 214 nm</w:t>
+                    <w:t>= 249 nm</w:t>
                   </w:r>
                 </w:p>
               </w:txbxContent>
@@ -6315,31 +6389,19 @@
         </w:pict>
       </w:r>
       <w:r>
-        <w:t xml:space="preserve">   </w:t>
-      </w:r>
-    </w:p>
-    <w:p>
-      <w:r>
         <w:t xml:space="preserve">                   </w:t>
       </w:r>
       <w:r>
-        <w:object w:dxaOrig="1602" w:dyaOrig="988">
-          <v:shape id="_x0000_i1046" type="#_x0000_t75" style="width:80.05pt;height:49.45pt" o:ole="">
+        <w:object w:dxaOrig="1602" w:dyaOrig="1483">
+          <v:shape id="_x0000_i1046" type="#_x0000_t75" style="width:80.25pt;height:74.25pt" o:ole="">
             <v:imagedata r:id="rId49" o:title=""/>
           </v:shape>
-          <o:OLEObject Type="Embed" ProgID="ChemDraw.Document.6.0" ShapeID="_x0000_i1046" DrawAspect="Content" ObjectID="_1541579153" r:id="rId50"/>
+          <o:OLEObject Type="Embed" ProgID="ChemDraw.Document.6.0" ShapeID="_x0000_i1046" DrawAspect="Content" ObjectID="_1542461106" r:id="rId50"/>
         </w:object>
       </w:r>
-      <w:r>
-        <w:t xml:space="preserve">   </w:t>
-      </w:r>
     </w:p>
     <w:p/>
-    <w:p>
-      <w:r>
-        <w:t xml:space="preserve"> </w:t>
-      </w:r>
-    </w:p>
+    <w:p/>
     <w:p>
       <w:r>
         <w:rPr>
@@ -6347,7 +6409,7 @@
           <w:lang w:eastAsia="zh-TW"/>
         </w:rPr>
         <w:pict>
-          <v:shape id="_x0000_s1048" type="#_x0000_t202" style="position:absolute;margin-left:171.75pt;margin-top:.8pt;width:269.45pt;height:92.5pt;z-index:251682816;mso-width-relative:margin;mso-height-relative:margin">
+          <v:shape id="_x0000_s1049" type="#_x0000_t202" style="position:absolute;margin-left:171.75pt;margin-top:16.95pt;width:269.45pt;height:95pt;z-index:251683840;mso-width-relative:margin;mso-height-relative:margin">
             <v:textbox>
               <w:txbxContent>
                 <w:p>
@@ -6368,7 +6430,7 @@
                   </w:r>
                   <w:r>
                     <w:tab/>
-                    <w:t>= 202 nm</w:t>
+                    <w:t>= 215 nm</w:t>
                   </w:r>
                 </w:p>
                 <w:p>
@@ -6391,18 +6453,17 @@
                     <w:spacing w:line="240" w:lineRule="auto"/>
                   </w:pPr>
                   <w:r>
-                    <w:t xml:space="preserve">Polar group –OH in α- position </w:t>
-                  </w:r>
-                  <w:r>
-                    <w:tab/>
-                  </w:r>
-                  <w:r>
-                    <w:tab/>
-                    <w:t>= 35 nm</w:t>
-                  </w:r>
-                </w:p>
-                <w:p>
-                  <w:proofErr w:type="spellStart"/>
+                    <w:t xml:space="preserve">Ring residue in α- position </w:t>
+                  </w:r>
+                  <w:r>
+                    <w:tab/>
+                  </w:r>
+                  <w:r>
+                    <w:tab/>
+                    <w:t>= 1 x 10 = 10 nm</w:t>
+                  </w:r>
+                </w:p>
+                <w:p>
                   <w:r>
                     <w:t>λ</w:t>
                   </w:r>
@@ -6412,7 +6473,6 @@
                     </w:rPr>
                     <w:t>max</w:t>
                   </w:r>
-                  <w:proofErr w:type="spellEnd"/>
                   <w:r>
                     <w:t xml:space="preserve"> </w:t>
                   </w:r>
@@ -6430,7 +6490,7 @@
                   </w:r>
                   <w:r>
                     <w:tab/>
-                    <w:t>= 249 nm</w:t>
+                    <w:t>= 237 nm</w:t>
                   </w:r>
                 </w:p>
               </w:txbxContent>
@@ -6442,123 +6502,11 @@
         <w:t xml:space="preserve">                   </w:t>
       </w:r>
       <w:r>
-        <w:object w:dxaOrig="1602" w:dyaOrig="1483">
-          <v:shape id="_x0000_i1047" type="#_x0000_t75" style="width:80.05pt;height:74.15pt" o:ole="">
+        <w:object w:dxaOrig="1504" w:dyaOrig="2495">
+          <v:shape id="_x0000_i1047" type="#_x0000_t75" style="width:75pt;height:124.5pt" o:ole="">
             <v:imagedata r:id="rId51" o:title=""/>
           </v:shape>
-          <o:OLEObject Type="Embed" ProgID="ChemDraw.Document.6.0" ShapeID="_x0000_i1047" DrawAspect="Content" ObjectID="_1541579154" r:id="rId52"/>
-        </w:object>
-      </w:r>
-    </w:p>
-    <w:p/>
-    <w:p/>
-    <w:p>
-      <w:r>
-        <w:rPr>
-          <w:noProof/>
-          <w:lang w:eastAsia="zh-TW"/>
-        </w:rPr>
-        <w:pict>
-          <v:shape id="_x0000_s1049" type="#_x0000_t202" style="position:absolute;margin-left:171.75pt;margin-top:16.95pt;width:269.45pt;height:95pt;z-index:251683840;mso-width-relative:margin;mso-height-relative:margin">
-            <v:textbox>
-              <w:txbxContent>
-                <w:p>
-                  <w:pPr>
-                    <w:spacing w:line="240" w:lineRule="auto"/>
-                  </w:pPr>
-                  <w:r>
-                    <w:t xml:space="preserve">Base value </w:t>
-                  </w:r>
-                  <w:r>
-                    <w:tab/>
-                  </w:r>
-                  <w:r>
-                    <w:tab/>
-                  </w:r>
-                  <w:r>
-                    <w:tab/>
-                  </w:r>
-                  <w:r>
-                    <w:tab/>
-                    <w:t>= 215 nm</w:t>
-                  </w:r>
-                </w:p>
-                <w:p>
-                  <w:pPr>
-                    <w:spacing w:line="240" w:lineRule="auto"/>
-                  </w:pPr>
-                  <w:r>
-                    <w:t xml:space="preserve">Ring residue, in β- position </w:t>
-                  </w:r>
-                  <w:r>
-                    <w:tab/>
-                  </w:r>
-                  <w:r>
-                    <w:tab/>
-                    <w:t>=1 x 12 = 12 nm</w:t>
-                  </w:r>
-                </w:p>
-                <w:p>
-                  <w:pPr>
-                    <w:spacing w:line="240" w:lineRule="auto"/>
-                  </w:pPr>
-                  <w:r>
-                    <w:t xml:space="preserve">Ring residue in α- position </w:t>
-                  </w:r>
-                  <w:r>
-                    <w:tab/>
-                  </w:r>
-                  <w:r>
-                    <w:tab/>
-                    <w:t>= 1 x 10 = 10 nm</w:t>
-                  </w:r>
-                </w:p>
-                <w:p>
-                  <w:proofErr w:type="spellStart"/>
-                  <w:r>
-                    <w:t>λ</w:t>
-                  </w:r>
-                  <w:r>
-                    <w:rPr>
-                      <w:vertAlign w:val="subscript"/>
-                    </w:rPr>
-                    <w:t>max</w:t>
-                  </w:r>
-                  <w:proofErr w:type="spellEnd"/>
-                  <w:r>
-                    <w:t xml:space="preserve"> </w:t>
-                  </w:r>
-                  <w:r>
-                    <w:tab/>
-                  </w:r>
-                  <w:r>
-                    <w:tab/>
-                  </w:r>
-                  <w:r>
-                    <w:tab/>
-                  </w:r>
-                  <w:r>
-                    <w:tab/>
-                  </w:r>
-                  <w:r>
-                    <w:tab/>
-                    <w:t>= 237 nm</w:t>
-                  </w:r>
-                </w:p>
-              </w:txbxContent>
-            </v:textbox>
-          </v:shape>
-        </w:pict>
-      </w:r>
-      <w:r>
-        <w:t xml:space="preserve">                   </w:t>
-      </w:r>
-      <w:r>
-        <w:object w:dxaOrig="1504" w:dyaOrig="2495">
-          <v:shape id="_x0000_i1048" type="#_x0000_t75" style="width:75.2pt;height:124.65pt" o:ole="">
-            <v:imagedata r:id="rId53" o:title=""/>
-          </v:shape>
-          <o:OLEObject Type="Embed" ProgID="ChemDraw.Document.6.0" ShapeID="_x0000_i1048" DrawAspect="Content" ObjectID="_1541579155" r:id="rId54"/>
+          <o:OLEObject Type="Embed" ProgID="ChemDraw.Document.6.0" ShapeID="_x0000_i1047" DrawAspect="Content" ObjectID="_1542461107" r:id="rId52"/>
         </w:object>
       </w:r>
     </w:p>
@@ -6593,7 +6541,6 @@
           <w:sz w:val="24"/>
           <w:szCs w:val="24"/>
         </w:rPr>
-        <w:lastRenderedPageBreak/>
         <w:t>AROMATIC COMPOUNDS</w:t>
       </w:r>
     </w:p>
@@ -6659,7 +6606,6 @@
                   <w:pPr>
                     <w:spacing w:line="240" w:lineRule="auto"/>
                   </w:pPr>
-                  <w:proofErr w:type="spellStart"/>
                   <w:r>
                     <w:t>λ</w:t>
                   </w:r>
@@ -6669,7 +6615,6 @@
                     </w:rPr>
                     <w:t>max</w:t>
                   </w:r>
-                  <w:proofErr w:type="spellEnd"/>
                   <w:r>
                     <w:t xml:space="preserve"> </w:t>
                   </w:r>
@@ -6696,10 +6641,10 @@
     <w:p>
       <w:r>
         <w:object w:dxaOrig="2434" w:dyaOrig="1576">
-          <v:shape id="_x0000_i1049" type="#_x0000_t75" style="width:121.45pt;height:79pt" o:ole="">
-            <v:imagedata r:id="rId55" o:title=""/>
+          <v:shape id="_x0000_i1048" type="#_x0000_t75" style="width:121.5pt;height:78.75pt" o:ole="">
+            <v:imagedata r:id="rId53" o:title=""/>
           </v:shape>
-          <o:OLEObject Type="Embed" ProgID="ChemDraw.Document.6.0" ShapeID="_x0000_i1049" DrawAspect="Content" ObjectID="_1541579156" r:id="rId56"/>
+          <o:OLEObject Type="Embed" ProgID="ChemDraw.Document.6.0" ShapeID="_x0000_i1048" DrawAspect="Content" ObjectID="_1542461108" r:id="rId54"/>
         </w:object>
       </w:r>
     </w:p>
@@ -6749,7 +6694,16 @@
                     <w:spacing w:line="240" w:lineRule="auto"/>
                   </w:pPr>
                   <w:r>
-                    <w:t xml:space="preserve">Polar group -OH in o- position </w:t>
+                    <w:t xml:space="preserve">Polar group -OH in </w:t>
+                  </w:r>
+                  <w:r>
+                    <w:rPr>
+                      <w:highlight w:val="green"/>
+                    </w:rPr>
+                    <w:t>m- position</w:t>
+                  </w:r>
+                  <w:r>
+                    <w:t xml:space="preserve"> </w:t>
                   </w:r>
                   <w:r>
                     <w:tab/>
@@ -6760,7 +6714,6 @@
                   <w:pPr>
                     <w:spacing w:line="240" w:lineRule="auto"/>
                   </w:pPr>
-                  <w:proofErr w:type="spellStart"/>
                   <w:r>
                     <w:t>λ</w:t>
                   </w:r>
@@ -6770,7 +6723,6 @@
                     </w:rPr>
                     <w:t>max</w:t>
                   </w:r>
-                  <w:proofErr w:type="spellEnd"/>
                   <w:r>
                     <w:t xml:space="preserve"> </w:t>
                   </w:r>
@@ -6796,10 +6748,10 @@
       </w:r>
       <w:r>
         <w:object w:dxaOrig="2689" w:dyaOrig="2147">
-          <v:shape id="_x0000_i1050" type="#_x0000_t75" style="width:134.85pt;height:107.45pt" o:ole="">
-            <v:imagedata r:id="rId57" o:title=""/>
+          <v:shape id="_x0000_i1049" type="#_x0000_t75" style="width:135pt;height:107.25pt" o:ole="">
+            <v:imagedata r:id="rId55" o:title=""/>
           </v:shape>
-          <o:OLEObject Type="Embed" ProgID="ChemDraw.Document.6.0" ShapeID="_x0000_i1050" DrawAspect="Content" ObjectID="_1541579157" r:id="rId58"/>
+          <o:OLEObject Type="Embed" ProgID="ChemDraw.Document.6.0" ShapeID="_x0000_i1049" DrawAspect="Content" ObjectID="_1542461109" r:id="rId56"/>
         </w:object>
       </w:r>
     </w:p>
@@ -6882,7 +6834,6 @@
                   <w:pPr>
                     <w:spacing w:line="240" w:lineRule="auto"/>
                   </w:pPr>
-                  <w:proofErr w:type="spellStart"/>
                   <w:r>
                     <w:t>λ</w:t>
                   </w:r>
@@ -6892,7 +6843,6 @@
                     </w:rPr>
                     <w:t>max</w:t>
                   </w:r>
-                  <w:proofErr w:type="spellEnd"/>
                   <w:r>
                     <w:t xml:space="preserve"> </w:t>
                   </w:r>
@@ -6918,10 +6868,10 @@
       </w:r>
       <w:r>
         <w:object w:dxaOrig="2137" w:dyaOrig="2265">
-          <v:shape id="_x0000_i1051" type="#_x0000_t75" style="width:107.45pt;height:113.35pt" o:ole="">
-            <v:imagedata r:id="rId59" o:title=""/>
+          <v:shape id="_x0000_i1050" type="#_x0000_t75" style="width:107.25pt;height:113.25pt" o:ole="">
+            <v:imagedata r:id="rId57" o:title=""/>
           </v:shape>
-          <o:OLEObject Type="Embed" ProgID="ChemDraw.Document.6.0" ShapeID="_x0000_i1051" DrawAspect="Content" ObjectID="_1541579158" r:id="rId60"/>
+          <o:OLEObject Type="Embed" ProgID="ChemDraw.Document.6.0" ShapeID="_x0000_i1050" DrawAspect="Content" ObjectID="_1542461110" r:id="rId58"/>
         </w:object>
       </w:r>
     </w:p>
@@ -6975,7 +6925,6 @@
                   <w:pPr>
                     <w:spacing w:line="240" w:lineRule="auto"/>
                   </w:pPr>
-                  <w:proofErr w:type="spellStart"/>
                   <w:r>
                     <w:t>λ</w:t>
                   </w:r>
@@ -6985,7 +6934,6 @@
                     </w:rPr>
                     <w:t>max</w:t>
                   </w:r>
-                  <w:proofErr w:type="spellEnd"/>
                   <w:r>
                     <w:t xml:space="preserve"> </w:t>
                   </w:r>
@@ -7014,10 +6962,10 @@
       </w:r>
       <w:r>
         <w:object w:dxaOrig="2105" w:dyaOrig="1910">
-          <v:shape id="_x0000_i1052" type="#_x0000_t75" style="width:105.85pt;height:95.1pt" o:ole="">
-            <v:imagedata r:id="rId61" o:title=""/>
+          <v:shape id="_x0000_i1051" type="#_x0000_t75" style="width:105.75pt;height:95.25pt" o:ole="">
+            <v:imagedata r:id="rId59" o:title=""/>
           </v:shape>
-          <o:OLEObject Type="Embed" ProgID="ChemDraw.Document.6.0" ShapeID="_x0000_i1052" DrawAspect="Content" ObjectID="_1541579159" r:id="rId62"/>
+          <o:OLEObject Type="Embed" ProgID="ChemDraw.Document.6.0" ShapeID="_x0000_i1051" DrawAspect="Content" ObjectID="_1542461111" r:id="rId60"/>
         </w:object>
       </w:r>
     </w:p>
@@ -7028,7 +6976,6 @@
           <w:noProof/>
           <w:lang w:eastAsia="zh-TW"/>
         </w:rPr>
-        <w:lastRenderedPageBreak/>
         <w:pict>
           <v:shape id="_x0000_s1054" type="#_x0000_t202" style="position:absolute;margin-left:179.45pt;margin-top:23.45pt;width:204.85pt;height:68.65pt;z-index:251688960;mso-width-relative:margin;mso-height-relative:margin">
             <v:textbox>
@@ -7072,7 +7019,6 @@
                   <w:pPr>
                     <w:spacing w:line="240" w:lineRule="auto"/>
                   </w:pPr>
-                  <w:proofErr w:type="spellStart"/>
                   <w:r>
                     <w:t>λ</w:t>
                   </w:r>
@@ -7082,7 +7028,6 @@
                     </w:rPr>
                     <w:t>max</w:t>
                   </w:r>
-                  <w:proofErr w:type="spellEnd"/>
                   <w:r>
                     <w:t xml:space="preserve"> </w:t>
                   </w:r>
@@ -7107,15 +7052,91 @@
         </w:pict>
       </w:r>
       <w:r>
-        <w:t xml:space="preserve">                       </w:t>
-      </w:r>
-      <w:r>
-        <w:object w:dxaOrig="1101" w:dyaOrig="2601">
-          <v:shape id="_x0000_i1053" type="#_x0000_t75" style="width:55.35pt;height:130.05pt" o:ole="">
-            <v:imagedata r:id="rId63" o:title=""/>
-          </v:shape>
-          <o:OLEObject Type="Embed" ProgID="ChemDraw.Document.6.0" ShapeID="_x0000_i1053" DrawAspect="Content" ObjectID="_1541579160" r:id="rId64"/>
-        </w:object>
+        <w:t xml:space="preserve">                    </w:t>
+      </w:r>
+      <w:r>
+        <w:rPr>
+          <w:noProof/>
+        </w:rPr>
+        <w:drawing>
+          <wp:inline distT="0" distB="0" distL="0" distR="0">
+            <wp:extent cx="1162050" cy="1905000"/>
+            <wp:effectExtent l="19050" t="0" r="0" b="0"/>
+            <wp:docPr id="33" name="Picture 33"/>
+            <wp:cNvGraphicFramePr>
+              <a:graphicFrameLocks xmlns:a="http://schemas.openxmlformats.org/drawingml/2006/main" noChangeAspect="1"/>
+            </wp:cNvGraphicFramePr>
+            <a:graphic xmlns:a="http://schemas.openxmlformats.org/drawingml/2006/main">
+              <a:graphicData uri="http://schemas.openxmlformats.org/drawingml/2006/picture">
+                <pic:pic xmlns:pic="http://schemas.openxmlformats.org/drawingml/2006/picture">
+                  <pic:nvPicPr>
+                    <pic:cNvPr id="0" name="Picture 33"/>
+                    <pic:cNvPicPr>
+                      <a:picLocks noChangeAspect="1" noChangeArrowheads="1"/>
+                    </pic:cNvPicPr>
+                  </pic:nvPicPr>
+                  <pic:blipFill>
+                    <a:blip r:embed="rId61"/>
+                    <a:srcRect/>
+                    <a:stretch>
+                      <a:fillRect/>
+                    </a:stretch>
+                  </pic:blipFill>
+                  <pic:spPr bwMode="auto">
+                    <a:xfrm>
+                      <a:off x="0" y="0"/>
+                      <a:ext cx="1162050" cy="1905000"/>
+                    </a:xfrm>
+                    <a:prstGeom prst="rect">
+                      <a:avLst/>
+                    </a:prstGeom>
+                    <a:noFill/>
+                    <a:ln w="9525">
+                      <a:noFill/>
+                      <a:miter lim="800000"/>
+                      <a:headEnd/>
+                      <a:tailEnd/>
+                    </a:ln>
+                  </pic:spPr>
+                </pic:pic>
+              </a:graphicData>
+            </a:graphic>
+          </wp:inline>
+        </w:drawing>
+      </w:r>
+      <w:r>
+        <w:t xml:space="preserve">   </w:t>
+      </w:r>
+      <w:r>
+        <w:rPr>
+          <w:color w:val="FF0000"/>
+        </w:rPr>
+        <w:t>Change CH</w:t>
+      </w:r>
+      <w:r>
+        <w:rPr>
+          <w:color w:val="FF0000"/>
+          <w:vertAlign w:val="subscript"/>
+        </w:rPr>
+        <w:t>3</w:t>
+      </w:r>
+      <w:r>
+        <w:rPr>
+          <w:color w:val="FF0000"/>
+        </w:rPr>
+        <w:t xml:space="preserve"> to C</w:t>
+      </w:r>
+      <w:r>
+        <w:rPr>
+          <w:color w:val="FF0000"/>
+        </w:rPr>
+        <w:t>H</w:t>
+      </w:r>
+      <w:r>
+        <w:rPr>
+          <w:color w:val="FF0000"/>
+        </w:rPr>
+        <w:t>O</w:t>
       </w:r>
     </w:p>
     <w:p/>
@@ -7125,6 +7146,7 @@
           <w:noProof/>
           <w:lang w:eastAsia="zh-TW"/>
         </w:rPr>
+        <w:lastRenderedPageBreak/>
         <w:pict>
           <v:shape id="_x0000_s1055" type="#_x0000_t202" style="position:absolute;margin-left:166.25pt;margin-top:.8pt;width:228.1pt;height:113.25pt;z-index:251689984;mso-width-relative:margin;mso-height-relative:margin">
             <v:textbox>
@@ -7164,19 +7186,31 @@
                     <w:spacing w:line="240" w:lineRule="auto"/>
                   </w:pPr>
                   <w:r>
-                    <w:t>Polar group -CH</w:t>
-                  </w:r>
-                  <w:r>
                     <w:rPr>
+                      <w:highlight w:val="green"/>
+                    </w:rPr>
+                    <w:t>Alkyl substituent</w:t>
+                  </w:r>
+                  <w:r>
+                    <w:rPr>
+                      <w:highlight w:val="green"/>
+                    </w:rPr>
+                    <w:t xml:space="preserve"> -CH</w:t>
+                  </w:r>
+                  <w:r>
+                    <w:rPr>
+                      <w:highlight w:val="green"/>
                       <w:vertAlign w:val="subscript"/>
                     </w:rPr>
                     <w:t>3</w:t>
                   </w:r>
                   <w:r>
+                    <w:rPr>
+                      <w:highlight w:val="green"/>
+                    </w:rPr>
                     <w:t xml:space="preserve"> in m- position</w:t>
                   </w:r>
                   <w:r>
-                    <w:tab/>
                     <w:t xml:space="preserve"> = 3nm</w:t>
                   </w:r>
                 </w:p>
@@ -7188,10 +7222,19 @@
                     <w:t xml:space="preserve">Polar group -Br in </w:t>
                   </w:r>
                   <w:r>
+                    <w:rPr>
+                      <w:highlight w:val="green"/>
+                    </w:rPr>
                     <w:t>p</w:t>
                   </w:r>
                   <w:r>
-                    <w:t xml:space="preserve">- position </w:t>
+                    <w:rPr>
+                      <w:highlight w:val="green"/>
+                    </w:rPr>
+                    <w:t>- position</w:t>
+                  </w:r>
+                  <w:r>
+                    <w:t xml:space="preserve"> </w:t>
                   </w:r>
                   <w:r>
                     <w:tab/>
@@ -7202,7 +7245,6 @@
                   <w:pPr>
                     <w:spacing w:line="240" w:lineRule="auto"/>
                   </w:pPr>
-                  <w:proofErr w:type="spellStart"/>
                   <w:r>
                     <w:t>λ</w:t>
                   </w:r>
@@ -7212,7 +7254,6 @@
                     </w:rPr>
                     <w:t>max</w:t>
                   </w:r>
-                  <w:proofErr w:type="spellEnd"/>
                   <w:r>
                     <w:t xml:space="preserve"> </w:t>
                   </w:r>
@@ -7243,10 +7284,10 @@
       </w:r>
       <w:r>
         <w:object w:dxaOrig="2298" w:dyaOrig="2125">
-          <v:shape id="_x0000_i1054" type="#_x0000_t75" style="width:115pt;height:106.4pt" o:ole="">
-            <v:imagedata r:id="rId65" o:title=""/>
+          <v:shape id="_x0000_i1052" type="#_x0000_t75" style="width:114.75pt;height:106.5pt" o:ole="">
+            <v:imagedata r:id="rId62" o:title=""/>
           </v:shape>
-          <o:OLEObject Type="Embed" ProgID="ChemDraw.Document.6.0" ShapeID="_x0000_i1054" DrawAspect="Content" ObjectID="_1541579161" r:id="rId66"/>
+          <o:OLEObject Type="Embed" ProgID="ChemDraw.Document.6.0" ShapeID="_x0000_i1052" DrawAspect="Content" ObjectID="_1542461112" r:id="rId63"/>
         </w:object>
       </w:r>
     </w:p>
@@ -7307,7 +7348,6 @@
                   <w:pPr>
                     <w:spacing w:line="240" w:lineRule="auto"/>
                   </w:pPr>
-                  <w:proofErr w:type="spellStart"/>
                   <w:r>
                     <w:t>λ</w:t>
                   </w:r>
@@ -7317,7 +7357,6 @@
                     </w:rPr>
                     <w:t>max</w:t>
                   </w:r>
-                  <w:proofErr w:type="spellEnd"/>
                   <w:r>
                     <w:rPr>
                       <w:vertAlign w:val="subscript"/>
@@ -7343,10 +7382,13 @@
                     <w:tab/>
                   </w:r>
                   <w:r>
-                    <w:t xml:space="preserve"> = 251</w:t>
-                  </w:r>
-                  <w:r>
-                    <w:t xml:space="preserve"> nm</w:t>
+                    <w:t xml:space="preserve"> = 25</w:t>
+                  </w:r>
+                  <w:r>
+                    <w:t>1</w:t>
+                  </w:r>
+                  <w:r>
+                    <w:t>nm</w:t>
                   </w:r>
                 </w:p>
                 <w:p/>
@@ -7357,10 +7399,10 @@
       </w:r>
       <w:r>
         <w:object w:dxaOrig="1811" w:dyaOrig="1611">
-          <v:shape id="_x0000_i1055" type="#_x0000_t75" style="width:90.25pt;height:80.05pt" o:ole="">
-            <v:imagedata r:id="rId67" o:title=""/>
+          <v:shape id="_x0000_i1053" type="#_x0000_t75" style="width:90pt;height:80.25pt" o:ole="">
+            <v:imagedata r:id="rId64" o:title=""/>
           </v:shape>
-          <o:OLEObject Type="Embed" ProgID="ChemDraw.Document.6.0" ShapeID="_x0000_i1055" DrawAspect="Content" ObjectID="_1541579162" r:id="rId68"/>
+          <o:OLEObject Type="Embed" ProgID="ChemDraw.Document.6.0" ShapeID="_x0000_i1053" DrawAspect="Content" ObjectID="_1542461113" r:id="rId65"/>
         </w:object>
       </w:r>
     </w:p>
@@ -9164,7 +9206,7 @@
 </file>
 
 <file path=customXml/itemProps1.xml><?xml version="1.0" encoding="utf-8"?>
-<ds:datastoreItem xmlns:ds="http://schemas.openxmlformats.org/officeDocument/2006/customXml" ds:itemID="{1E820567-5B4B-4840-901E-6B22A44538B3}">
+<ds:datastoreItem xmlns:ds="http://schemas.openxmlformats.org/officeDocument/2006/customXml" ds:itemID="{5E9C2F03-7500-43DF-BD5F-09E2F9435B67}">
   <ds:schemaRefs>
     <ds:schemaRef ds:uri="http://schemas.openxmlformats.org/officeDocument/2006/bibliography"/>
   </ds:schemaRefs>

</xml_diff>